<commit_message>
initial documentation finished, use case diagram added
</commit_message>
<xml_diff>
--- a/docs/Definicja funkcjonalności, przypadków użycia i procesów biznesowych.docx
+++ b/docs/Definicja funkcjonalności, przypadków użycia i procesów biznesowych.docx
@@ -96,7 +96,13 @@
         </w:numPr>
       </w:pPr>
       <w:r>
-        <w:t>Proponowanie użytkownikowi ogłoszeń w formie tablicy (newsfeed)</w:t>
+        <w:t>Dodawan</w:t>
+      </w:r>
+      <w:r>
+        <w:t xml:space="preserve">ie/zarządzanie nowych ogłoszeń bezpośrednio </w:t>
+      </w:r>
+      <w:r>
+        <w:t>do systemu</w:t>
       </w:r>
     </w:p>
     <w:p>
@@ -108,7 +114,43 @@
         </w:numPr>
       </w:pPr>
       <w:r>
-        <w:t>Dodawanie nowych ogłoszeń bezpośrednio do systemu</w:t>
+        <w:t>Dodawanie/zarządzanie firmami przeprowadzkowymi</w:t>
+      </w:r>
+    </w:p>
+    <w:p>
+      <w:pPr>
+        <w:pStyle w:val="ListParagraph"/>
+        <w:numPr>
+          <w:ilvl w:val="0"/>
+          <w:numId w:val="1"/>
+        </w:numPr>
+      </w:pPr>
+      <w:r>
+        <w:t>Proponowanie użytkownikowi ogłoszeń w formie tablicy (news feed)</w:t>
+      </w:r>
+    </w:p>
+    <w:p>
+      <w:pPr>
+        <w:pStyle w:val="ListParagraph"/>
+        <w:numPr>
+          <w:ilvl w:val="0"/>
+          <w:numId w:val="1"/>
+        </w:numPr>
+      </w:pPr>
+      <w:r>
+        <w:t>Zakładanie konta przez nowego użytkownika</w:t>
+      </w:r>
+    </w:p>
+    <w:p>
+      <w:pPr>
+        <w:pStyle w:val="ListParagraph"/>
+        <w:numPr>
+          <w:ilvl w:val="0"/>
+          <w:numId w:val="1"/>
+        </w:numPr>
+      </w:pPr>
+      <w:r>
+        <w:t>Tworzenie oraz obsługa zgłoszeń</w:t>
       </w:r>
     </w:p>
     <w:p>
@@ -155,59 +197,372 @@
         <w:t>administrator</w:t>
       </w:r>
     </w:p>
+    <w:p/>
+    <w:p/>
+    <w:p/>
     <w:p>
       <w:pPr>
         <w:pStyle w:val="Title"/>
       </w:pPr>
       <w:r>
+        <w:lastRenderedPageBreak/>
         <w:t>Diagram przypadków użycia</w:t>
       </w:r>
     </w:p>
+    <w:p>
+      <w:r>
+        <w:pict>
+          <v:shapetype id="_x0000_t75" coordsize="21600,21600" o:spt="75" o:preferrelative="t" path="m@4@5l@4@11@9@11@9@5xe" filled="f" stroked="f">
+            <v:stroke joinstyle="miter"/>
+            <v:formulas>
+              <v:f eqn="if lineDrawn pixelLineWidth 0"/>
+              <v:f eqn="sum @0 1 0"/>
+              <v:f eqn="sum 0 0 @1"/>
+              <v:f eqn="prod @2 1 2"/>
+              <v:f eqn="prod @3 21600 pixelWidth"/>
+              <v:f eqn="prod @3 21600 pixelHeight"/>
+              <v:f eqn="sum @0 0 1"/>
+              <v:f eqn="prod @6 1 2"/>
+              <v:f eqn="prod @7 21600 pixelWidth"/>
+              <v:f eqn="sum @8 21600 0"/>
+              <v:f eqn="prod @7 21600 pixelHeight"/>
+              <v:f eqn="sum @10 21600 0"/>
+            </v:formulas>
+            <v:path o:extrusionok="f" gradientshapeok="t" o:connecttype="rect"/>
+            <o:lock v:ext="edit" aspectratio="t"/>
+          </v:shapetype>
+          <v:shape id="_x0000_i1025" type="#_x0000_t75" style="width:453.75pt;height:393.95pt">
+            <v:imagedata r:id="rId5" o:title="diagram_przypadków_użycia"/>
+          </v:shape>
+        </w:pict>
+      </w:r>
+    </w:p>
+    <w:p>
+      <w:pPr>
+        <w:pStyle w:val="Title"/>
+      </w:pPr>
+      <w:r>
+        <w:t>Procesy biznesowe</w:t>
+      </w:r>
+    </w:p>
+    <w:p>
+      <w:pPr>
+        <w:pStyle w:val="ListParagraph"/>
+        <w:numPr>
+          <w:ilvl w:val="0"/>
+          <w:numId w:val="4"/>
+        </w:numPr>
+      </w:pPr>
+      <w:r>
+        <w:t>Zarejestrowani użytkownicy dodają nowe ogłoszenia.</w:t>
+      </w:r>
+    </w:p>
+    <w:p>
+      <w:pPr>
+        <w:pStyle w:val="ListParagraph"/>
+        <w:numPr>
+          <w:ilvl w:val="0"/>
+          <w:numId w:val="4"/>
+        </w:numPr>
+      </w:pPr>
+      <w:r>
+        <w:t xml:space="preserve">Użytkownicy </w:t>
+      </w:r>
+      <w:r>
+        <w:t>wyszukują zgłoszenia w aplikacji.</w:t>
+      </w:r>
+    </w:p>
+    <w:p>
+      <w:pPr>
+        <w:pStyle w:val="ListParagraph"/>
+        <w:numPr>
+          <w:ilvl w:val="0"/>
+          <w:numId w:val="4"/>
+        </w:numPr>
+      </w:pPr>
+      <w:r>
+        <w:t>Model uczenia maszynowego jest systematycznie zasilany wyszukiwaniami użytkowników.</w:t>
+      </w:r>
+    </w:p>
+    <w:p>
+      <w:pPr>
+        <w:pStyle w:val="ListParagraph"/>
+        <w:numPr>
+          <w:ilvl w:val="0"/>
+          <w:numId w:val="4"/>
+        </w:numPr>
+      </w:pPr>
+      <w:r>
+        <w:t>Podczas przeglądania</w:t>
+      </w:r>
+      <w:r>
+        <w:t xml:space="preserve"> model uczenia maszynowego proponuje zarejestrowanym użytkownikom ogłoszenia które pasują do ich preferencji.</w:t>
+      </w:r>
+    </w:p>
+    <w:p>
+      <w:pPr>
+        <w:pStyle w:val="ListParagraph"/>
+        <w:numPr>
+          <w:ilvl w:val="0"/>
+          <w:numId w:val="4"/>
+        </w:numPr>
+      </w:pPr>
+      <w:r>
+        <w:t>Użytkownik który podjął decyzje o wynajmnie/zakupie otrzymuje propozycje skorzystania z firmy przeprowadzkowej.</w:t>
+      </w:r>
+    </w:p>
+    <w:p>
+      <w:pPr>
+        <w:pStyle w:val="ListParagraph"/>
+        <w:numPr>
+          <w:ilvl w:val="0"/>
+          <w:numId w:val="4"/>
+        </w:numPr>
+      </w:pPr>
+      <w:r>
+        <w:t>Po zakończeniu procesu przeprowadzki ogłoszenie jest przenoszone do archiwum.</w:t>
+      </w:r>
+    </w:p>
     <w:p/>
+    <w:p/>
     <w:p>
       <w:pPr>
         <w:pStyle w:val="Title"/>
       </w:pPr>
       <w:r>
-        <w:t>Procesy biznesowe</w:t>
-      </w:r>
-    </w:p>
-    <w:p/>
+        <w:lastRenderedPageBreak/>
+        <w:t>Obiekt</w:t>
+      </w:r>
+      <w:r>
+        <w:t>y biznesowe</w:t>
+      </w:r>
+    </w:p>
+    <w:p>
+      <w:pPr>
+        <w:pStyle w:val="ListParagraph"/>
+        <w:numPr>
+          <w:ilvl w:val="0"/>
+          <w:numId w:val="6"/>
+        </w:numPr>
+      </w:pPr>
+      <w:r>
+        <w:t>Użytkownik</w:t>
+      </w:r>
+    </w:p>
+    <w:p>
+      <w:pPr>
+        <w:pStyle w:val="ListParagraph"/>
+        <w:numPr>
+          <w:ilvl w:val="0"/>
+          <w:numId w:val="6"/>
+        </w:numPr>
+      </w:pPr>
+      <w:r>
+        <w:t>Ogłoszenie</w:t>
+      </w:r>
+    </w:p>
+    <w:p>
+      <w:pPr>
+        <w:pStyle w:val="ListParagraph"/>
+        <w:numPr>
+          <w:ilvl w:val="0"/>
+          <w:numId w:val="6"/>
+        </w:numPr>
+      </w:pPr>
+      <w:r>
+        <w:t>Firma przeprowadzkowa</w:t>
+      </w:r>
+    </w:p>
     <w:p>
       <w:pPr>
         <w:pStyle w:val="Title"/>
       </w:pPr>
       <w:r>
-        <w:t>Obiekt biznesowy</w:t>
-      </w:r>
+        <w:t>Wymagania funkcjonalne</w:t>
+      </w:r>
+    </w:p>
+    <w:p>
+      <w:pPr>
+        <w:pStyle w:val="ListParagraph"/>
+        <w:numPr>
+          <w:ilvl w:val="0"/>
+          <w:numId w:val="7"/>
+        </w:numPr>
+      </w:pPr>
+      <w:r>
+        <w:t>Rejestracja</w:t>
+      </w:r>
+    </w:p>
+    <w:p>
+      <w:pPr>
+        <w:pStyle w:val="ListParagraph"/>
+        <w:numPr>
+          <w:ilvl w:val="0"/>
+          <w:numId w:val="7"/>
+        </w:numPr>
+      </w:pPr>
+      <w:r>
+        <w:t>Logowanie</w:t>
+      </w:r>
+    </w:p>
+    <w:p>
+      <w:pPr>
+        <w:pStyle w:val="ListParagraph"/>
+        <w:numPr>
+          <w:ilvl w:val="0"/>
+          <w:numId w:val="7"/>
+        </w:numPr>
+      </w:pPr>
+      <w:r>
+        <w:t>Ogłoszenia</w:t>
+      </w:r>
+    </w:p>
+    <w:p>
+      <w:pPr>
+        <w:pStyle w:val="ListParagraph"/>
+        <w:numPr>
+          <w:ilvl w:val="1"/>
+          <w:numId w:val="7"/>
+        </w:numPr>
+      </w:pPr>
+      <w:r>
+        <w:t>Przeglądanie</w:t>
+      </w:r>
+    </w:p>
+    <w:p>
+      <w:pPr>
+        <w:pStyle w:val="ListParagraph"/>
+        <w:numPr>
+          <w:ilvl w:val="1"/>
+          <w:numId w:val="7"/>
+        </w:numPr>
+      </w:pPr>
+      <w:r>
+        <w:t>Dodawanie</w:t>
+      </w:r>
+    </w:p>
+    <w:p>
+      <w:pPr>
+        <w:pStyle w:val="ListParagraph"/>
+        <w:numPr>
+          <w:ilvl w:val="1"/>
+          <w:numId w:val="7"/>
+        </w:numPr>
+      </w:pPr>
+      <w:r>
+        <w:t>Edycja</w:t>
+      </w:r>
+    </w:p>
+    <w:p>
+      <w:pPr>
+        <w:pStyle w:val="ListParagraph"/>
+        <w:numPr>
+          <w:ilvl w:val="1"/>
+          <w:numId w:val="7"/>
+        </w:numPr>
+      </w:pPr>
+      <w:r>
+        <w:t>Usuwanie</w:t>
+      </w:r>
+    </w:p>
+    <w:p>
+      <w:pPr>
+        <w:pStyle w:val="ListParagraph"/>
+        <w:numPr>
+          <w:ilvl w:val="0"/>
+          <w:numId w:val="7"/>
+        </w:numPr>
+      </w:pPr>
+      <w:r>
+        <w:t>Firma</w:t>
+      </w:r>
+    </w:p>
+    <w:p>
+      <w:pPr>
+        <w:pStyle w:val="ListParagraph"/>
+        <w:numPr>
+          <w:ilvl w:val="1"/>
+          <w:numId w:val="7"/>
+        </w:numPr>
+      </w:pPr>
+      <w:r>
+        <w:t>Tworzenie</w:t>
+      </w:r>
+    </w:p>
+    <w:p>
+      <w:pPr>
+        <w:pStyle w:val="ListParagraph"/>
+        <w:numPr>
+          <w:ilvl w:val="1"/>
+          <w:numId w:val="7"/>
+        </w:numPr>
+      </w:pPr>
+      <w:r>
+        <w:t>Edycja</w:t>
+      </w:r>
+    </w:p>
+    <w:p>
+      <w:pPr>
+        <w:pStyle w:val="ListParagraph"/>
+        <w:numPr>
+          <w:ilvl w:val="1"/>
+          <w:numId w:val="7"/>
+        </w:numPr>
+      </w:pPr>
+      <w:r>
+        <w:t>Usuwanie</w:t>
+      </w:r>
+    </w:p>
+    <w:p>
+      <w:pPr>
+        <w:pStyle w:val="ListParagraph"/>
+        <w:numPr>
+          <w:ilvl w:val="0"/>
+          <w:numId w:val="7"/>
+        </w:numPr>
+      </w:pPr>
+      <w:r>
+        <w:t>Zgłaszanie błędów</w:t>
+      </w:r>
+    </w:p>
+    <w:p>
+      <w:pPr>
+        <w:pStyle w:val="ListParagraph"/>
+        <w:numPr>
+          <w:ilvl w:val="0"/>
+          <w:numId w:val="7"/>
+        </w:numPr>
+      </w:pPr>
+      <w:r>
+        <w:t>Wyszukiwanie ogłoszeń</w:t>
+      </w:r>
+    </w:p>
+    <w:p>
+      <w:pPr>
+        <w:pStyle w:val="ListParagraph"/>
+        <w:numPr>
+          <w:ilvl w:val="0"/>
+          <w:numId w:val="7"/>
+        </w:numPr>
+      </w:pPr>
+      <w:r>
+        <w:t>Generowanie tablicy (newsfeed)</w:t>
+      </w:r>
+    </w:p>
+    <w:p>
+      <w:pPr>
+        <w:pStyle w:val="ListParagraph"/>
+      </w:pPr>
     </w:p>
     <w:p>
       <w:pPr>
         <w:pStyle w:val="Title"/>
       </w:pPr>
       <w:r>
-        <w:t>Wymagania funkcjonalne</w:t>
-      </w:r>
-    </w:p>
-    <w:p/>
-    <w:p>
-      <w:pPr>
-        <w:pStyle w:val="Title"/>
-      </w:pPr>
-      <w:r>
-        <w:t>P</w:t>
-      </w:r>
-      <w:r>
-        <w:t>rzypadki użycia</w:t>
-      </w:r>
-    </w:p>
-    <w:p/>
-    <w:p>
-      <w:pPr>
-        <w:pStyle w:val="Title"/>
-      </w:pPr>
-      <w:r>
-        <w:t>Wymagania funkcjonalne</w:t>
+        <w:t xml:space="preserve">Scenariusze </w:t>
+      </w:r>
+      <w:r>
+        <w:t>użycia</w:t>
       </w:r>
     </w:p>
     <w:p/>
@@ -225,6 +580,493 @@
 <file path=word/numbering.xml><?xml version="1.0" encoding="utf-8"?>
 <w:numbering xmlns:ve="http://schemas.openxmlformats.org/markup-compatibility/2006" xmlns:o="urn:schemas-microsoft-com:office:office" xmlns:r="http://schemas.openxmlformats.org/officeDocument/2006/relationships" xmlns:m="http://schemas.openxmlformats.org/officeDocument/2006/math" xmlns:v="urn:schemas-microsoft-com:vml" xmlns:wp="http://schemas.openxmlformats.org/drawingml/2006/wordprocessingDrawing" xmlns:w10="urn:schemas-microsoft-com:office:word" xmlns:w="http://schemas.openxmlformats.org/wordprocessingml/2006/main" xmlns:wne="http://schemas.microsoft.com/office/word/2006/wordml">
   <w:abstractNum w:abstractNumId="0">
+    <w:nsid w:val="39930835"/>
+    <w:multiLevelType w:val="hybridMultilevel"/>
+    <w:tmpl w:val="F22E8178"/>
+    <w:lvl w:ilvl="0" w:tplc="04150001">
+      <w:start w:val="1"/>
+      <w:numFmt w:val="bullet"/>
+      <w:lvlText w:val=""/>
+      <w:lvlJc w:val="left"/>
+      <w:pPr>
+        <w:ind w:left="720" w:hanging="360"/>
+      </w:pPr>
+      <w:rPr>
+        <w:rFonts w:ascii="Symbol" w:hAnsi="Symbol" w:hint="default"/>
+      </w:rPr>
+    </w:lvl>
+    <w:lvl w:ilvl="1" w:tplc="04150003">
+      <w:start w:val="1"/>
+      <w:numFmt w:val="bullet"/>
+      <w:lvlText w:val="o"/>
+      <w:lvlJc w:val="left"/>
+      <w:pPr>
+        <w:ind w:left="1440" w:hanging="360"/>
+      </w:pPr>
+      <w:rPr>
+        <w:rFonts w:ascii="Courier New" w:hAnsi="Courier New" w:cs="Courier New" w:hint="default"/>
+      </w:rPr>
+    </w:lvl>
+    <w:lvl w:ilvl="2" w:tplc="04150005" w:tentative="1">
+      <w:start w:val="1"/>
+      <w:numFmt w:val="bullet"/>
+      <w:lvlText w:val=""/>
+      <w:lvlJc w:val="left"/>
+      <w:pPr>
+        <w:ind w:left="2160" w:hanging="360"/>
+      </w:pPr>
+      <w:rPr>
+        <w:rFonts w:ascii="Wingdings" w:hAnsi="Wingdings" w:hint="default"/>
+      </w:rPr>
+    </w:lvl>
+    <w:lvl w:ilvl="3" w:tplc="04150001" w:tentative="1">
+      <w:start w:val="1"/>
+      <w:numFmt w:val="bullet"/>
+      <w:lvlText w:val=""/>
+      <w:lvlJc w:val="left"/>
+      <w:pPr>
+        <w:ind w:left="2880" w:hanging="360"/>
+      </w:pPr>
+      <w:rPr>
+        <w:rFonts w:ascii="Symbol" w:hAnsi="Symbol" w:hint="default"/>
+      </w:rPr>
+    </w:lvl>
+    <w:lvl w:ilvl="4" w:tplc="04150003" w:tentative="1">
+      <w:start w:val="1"/>
+      <w:numFmt w:val="bullet"/>
+      <w:lvlText w:val="o"/>
+      <w:lvlJc w:val="left"/>
+      <w:pPr>
+        <w:ind w:left="3600" w:hanging="360"/>
+      </w:pPr>
+      <w:rPr>
+        <w:rFonts w:ascii="Courier New" w:hAnsi="Courier New" w:cs="Courier New" w:hint="default"/>
+      </w:rPr>
+    </w:lvl>
+    <w:lvl w:ilvl="5" w:tplc="04150005" w:tentative="1">
+      <w:start w:val="1"/>
+      <w:numFmt w:val="bullet"/>
+      <w:lvlText w:val=""/>
+      <w:lvlJc w:val="left"/>
+      <w:pPr>
+        <w:ind w:left="4320" w:hanging="360"/>
+      </w:pPr>
+      <w:rPr>
+        <w:rFonts w:ascii="Wingdings" w:hAnsi="Wingdings" w:hint="default"/>
+      </w:rPr>
+    </w:lvl>
+    <w:lvl w:ilvl="6" w:tplc="04150001" w:tentative="1">
+      <w:start w:val="1"/>
+      <w:numFmt w:val="bullet"/>
+      <w:lvlText w:val=""/>
+      <w:lvlJc w:val="left"/>
+      <w:pPr>
+        <w:ind w:left="5040" w:hanging="360"/>
+      </w:pPr>
+      <w:rPr>
+        <w:rFonts w:ascii="Symbol" w:hAnsi="Symbol" w:hint="default"/>
+      </w:rPr>
+    </w:lvl>
+    <w:lvl w:ilvl="7" w:tplc="04150003" w:tentative="1">
+      <w:start w:val="1"/>
+      <w:numFmt w:val="bullet"/>
+      <w:lvlText w:val="o"/>
+      <w:lvlJc w:val="left"/>
+      <w:pPr>
+        <w:ind w:left="5760" w:hanging="360"/>
+      </w:pPr>
+      <w:rPr>
+        <w:rFonts w:ascii="Courier New" w:hAnsi="Courier New" w:cs="Courier New" w:hint="default"/>
+      </w:rPr>
+    </w:lvl>
+    <w:lvl w:ilvl="8" w:tplc="04150005" w:tentative="1">
+      <w:start w:val="1"/>
+      <w:numFmt w:val="bullet"/>
+      <w:lvlText w:val=""/>
+      <w:lvlJc w:val="left"/>
+      <w:pPr>
+        <w:ind w:left="6480" w:hanging="360"/>
+      </w:pPr>
+      <w:rPr>
+        <w:rFonts w:ascii="Wingdings" w:hAnsi="Wingdings" w:hint="default"/>
+      </w:rPr>
+    </w:lvl>
+  </w:abstractNum>
+  <w:abstractNum w:abstractNumId="1">
+    <w:nsid w:val="4363759D"/>
+    <w:multiLevelType w:val="hybridMultilevel"/>
+    <w:tmpl w:val="97F2BCF4"/>
+    <w:lvl w:ilvl="0" w:tplc="0415000F">
+      <w:start w:val="1"/>
+      <w:numFmt w:val="decimal"/>
+      <w:lvlText w:val="%1."/>
+      <w:lvlJc w:val="left"/>
+      <w:pPr>
+        <w:ind w:left="720" w:hanging="360"/>
+      </w:pPr>
+    </w:lvl>
+    <w:lvl w:ilvl="1" w:tplc="04150019" w:tentative="1">
+      <w:start w:val="1"/>
+      <w:numFmt w:val="lowerLetter"/>
+      <w:lvlText w:val="%2."/>
+      <w:lvlJc w:val="left"/>
+      <w:pPr>
+        <w:ind w:left="1440" w:hanging="360"/>
+      </w:pPr>
+    </w:lvl>
+    <w:lvl w:ilvl="2" w:tplc="0415001B" w:tentative="1">
+      <w:start w:val="1"/>
+      <w:numFmt w:val="lowerRoman"/>
+      <w:lvlText w:val="%3."/>
+      <w:lvlJc w:val="right"/>
+      <w:pPr>
+        <w:ind w:left="2160" w:hanging="180"/>
+      </w:pPr>
+    </w:lvl>
+    <w:lvl w:ilvl="3" w:tplc="0415000F" w:tentative="1">
+      <w:start w:val="1"/>
+      <w:numFmt w:val="decimal"/>
+      <w:lvlText w:val="%4."/>
+      <w:lvlJc w:val="left"/>
+      <w:pPr>
+        <w:ind w:left="2880" w:hanging="360"/>
+      </w:pPr>
+    </w:lvl>
+    <w:lvl w:ilvl="4" w:tplc="04150019" w:tentative="1">
+      <w:start w:val="1"/>
+      <w:numFmt w:val="lowerLetter"/>
+      <w:lvlText w:val="%5."/>
+      <w:lvlJc w:val="left"/>
+      <w:pPr>
+        <w:ind w:left="3600" w:hanging="360"/>
+      </w:pPr>
+    </w:lvl>
+    <w:lvl w:ilvl="5" w:tplc="0415001B" w:tentative="1">
+      <w:start w:val="1"/>
+      <w:numFmt w:val="lowerRoman"/>
+      <w:lvlText w:val="%6."/>
+      <w:lvlJc w:val="right"/>
+      <w:pPr>
+        <w:ind w:left="4320" w:hanging="180"/>
+      </w:pPr>
+    </w:lvl>
+    <w:lvl w:ilvl="6" w:tplc="0415000F" w:tentative="1">
+      <w:start w:val="1"/>
+      <w:numFmt w:val="decimal"/>
+      <w:lvlText w:val="%7."/>
+      <w:lvlJc w:val="left"/>
+      <w:pPr>
+        <w:ind w:left="5040" w:hanging="360"/>
+      </w:pPr>
+    </w:lvl>
+    <w:lvl w:ilvl="7" w:tplc="04150019" w:tentative="1">
+      <w:start w:val="1"/>
+      <w:numFmt w:val="lowerLetter"/>
+      <w:lvlText w:val="%8."/>
+      <w:lvlJc w:val="left"/>
+      <w:pPr>
+        <w:ind w:left="5760" w:hanging="360"/>
+      </w:pPr>
+    </w:lvl>
+    <w:lvl w:ilvl="8" w:tplc="0415001B" w:tentative="1">
+      <w:start w:val="1"/>
+      <w:numFmt w:val="lowerRoman"/>
+      <w:lvlText w:val="%9."/>
+      <w:lvlJc w:val="right"/>
+      <w:pPr>
+        <w:ind w:left="6480" w:hanging="180"/>
+      </w:pPr>
+    </w:lvl>
+  </w:abstractNum>
+  <w:abstractNum w:abstractNumId="2">
+    <w:nsid w:val="4F4672B4"/>
+    <w:multiLevelType w:val="hybridMultilevel"/>
+    <w:tmpl w:val="6DD4B8CA"/>
+    <w:lvl w:ilvl="0" w:tplc="04150001">
+      <w:start w:val="1"/>
+      <w:numFmt w:val="bullet"/>
+      <w:lvlText w:val=""/>
+      <w:lvlJc w:val="left"/>
+      <w:pPr>
+        <w:ind w:left="720" w:hanging="360"/>
+      </w:pPr>
+      <w:rPr>
+        <w:rFonts w:ascii="Symbol" w:hAnsi="Symbol" w:hint="default"/>
+      </w:rPr>
+    </w:lvl>
+    <w:lvl w:ilvl="1" w:tplc="04150019" w:tentative="1">
+      <w:start w:val="1"/>
+      <w:numFmt w:val="lowerLetter"/>
+      <w:lvlText w:val="%2."/>
+      <w:lvlJc w:val="left"/>
+      <w:pPr>
+        <w:ind w:left="1440" w:hanging="360"/>
+      </w:pPr>
+    </w:lvl>
+    <w:lvl w:ilvl="2" w:tplc="0415001B" w:tentative="1">
+      <w:start w:val="1"/>
+      <w:numFmt w:val="lowerRoman"/>
+      <w:lvlText w:val="%3."/>
+      <w:lvlJc w:val="right"/>
+      <w:pPr>
+        <w:ind w:left="2160" w:hanging="180"/>
+      </w:pPr>
+    </w:lvl>
+    <w:lvl w:ilvl="3" w:tplc="0415000F" w:tentative="1">
+      <w:start w:val="1"/>
+      <w:numFmt w:val="decimal"/>
+      <w:lvlText w:val="%4."/>
+      <w:lvlJc w:val="left"/>
+      <w:pPr>
+        <w:ind w:left="2880" w:hanging="360"/>
+      </w:pPr>
+    </w:lvl>
+    <w:lvl w:ilvl="4" w:tplc="04150019" w:tentative="1">
+      <w:start w:val="1"/>
+      <w:numFmt w:val="lowerLetter"/>
+      <w:lvlText w:val="%5."/>
+      <w:lvlJc w:val="left"/>
+      <w:pPr>
+        <w:ind w:left="3600" w:hanging="360"/>
+      </w:pPr>
+    </w:lvl>
+    <w:lvl w:ilvl="5" w:tplc="0415001B" w:tentative="1">
+      <w:start w:val="1"/>
+      <w:numFmt w:val="lowerRoman"/>
+      <w:lvlText w:val="%6."/>
+      <w:lvlJc w:val="right"/>
+      <w:pPr>
+        <w:ind w:left="4320" w:hanging="180"/>
+      </w:pPr>
+    </w:lvl>
+    <w:lvl w:ilvl="6" w:tplc="0415000F" w:tentative="1">
+      <w:start w:val="1"/>
+      <w:numFmt w:val="decimal"/>
+      <w:lvlText w:val="%7."/>
+      <w:lvlJc w:val="left"/>
+      <w:pPr>
+        <w:ind w:left="5040" w:hanging="360"/>
+      </w:pPr>
+    </w:lvl>
+    <w:lvl w:ilvl="7" w:tplc="04150019" w:tentative="1">
+      <w:start w:val="1"/>
+      <w:numFmt w:val="lowerLetter"/>
+      <w:lvlText w:val="%8."/>
+      <w:lvlJc w:val="left"/>
+      <w:pPr>
+        <w:ind w:left="5760" w:hanging="360"/>
+      </w:pPr>
+    </w:lvl>
+    <w:lvl w:ilvl="8" w:tplc="0415001B" w:tentative="1">
+      <w:start w:val="1"/>
+      <w:numFmt w:val="lowerRoman"/>
+      <w:lvlText w:val="%9."/>
+      <w:lvlJc w:val="right"/>
+      <w:pPr>
+        <w:ind w:left="6480" w:hanging="180"/>
+      </w:pPr>
+    </w:lvl>
+  </w:abstractNum>
+  <w:abstractNum w:abstractNumId="3">
+    <w:nsid w:val="5ED60734"/>
+    <w:multiLevelType w:val="hybridMultilevel"/>
+    <w:tmpl w:val="EFCACAD2"/>
+    <w:lvl w:ilvl="0" w:tplc="04150001">
+      <w:start w:val="1"/>
+      <w:numFmt w:val="bullet"/>
+      <w:lvlText w:val=""/>
+      <w:lvlJc w:val="left"/>
+      <w:pPr>
+        <w:ind w:left="720" w:hanging="360"/>
+      </w:pPr>
+      <w:rPr>
+        <w:rFonts w:ascii="Symbol" w:hAnsi="Symbol" w:hint="default"/>
+      </w:rPr>
+    </w:lvl>
+    <w:lvl w:ilvl="1" w:tplc="04150003" w:tentative="1">
+      <w:start w:val="1"/>
+      <w:numFmt w:val="bullet"/>
+      <w:lvlText w:val="o"/>
+      <w:lvlJc w:val="left"/>
+      <w:pPr>
+        <w:ind w:left="1440" w:hanging="360"/>
+      </w:pPr>
+      <w:rPr>
+        <w:rFonts w:ascii="Courier New" w:hAnsi="Courier New" w:cs="Courier New" w:hint="default"/>
+      </w:rPr>
+    </w:lvl>
+    <w:lvl w:ilvl="2" w:tplc="04150005" w:tentative="1">
+      <w:start w:val="1"/>
+      <w:numFmt w:val="bullet"/>
+      <w:lvlText w:val=""/>
+      <w:lvlJc w:val="left"/>
+      <w:pPr>
+        <w:ind w:left="2160" w:hanging="360"/>
+      </w:pPr>
+      <w:rPr>
+        <w:rFonts w:ascii="Wingdings" w:hAnsi="Wingdings" w:hint="default"/>
+      </w:rPr>
+    </w:lvl>
+    <w:lvl w:ilvl="3" w:tplc="04150001" w:tentative="1">
+      <w:start w:val="1"/>
+      <w:numFmt w:val="bullet"/>
+      <w:lvlText w:val=""/>
+      <w:lvlJc w:val="left"/>
+      <w:pPr>
+        <w:ind w:left="2880" w:hanging="360"/>
+      </w:pPr>
+      <w:rPr>
+        <w:rFonts w:ascii="Symbol" w:hAnsi="Symbol" w:hint="default"/>
+      </w:rPr>
+    </w:lvl>
+    <w:lvl w:ilvl="4" w:tplc="04150003" w:tentative="1">
+      <w:start w:val="1"/>
+      <w:numFmt w:val="bullet"/>
+      <w:lvlText w:val="o"/>
+      <w:lvlJc w:val="left"/>
+      <w:pPr>
+        <w:ind w:left="3600" w:hanging="360"/>
+      </w:pPr>
+      <w:rPr>
+        <w:rFonts w:ascii="Courier New" w:hAnsi="Courier New" w:cs="Courier New" w:hint="default"/>
+      </w:rPr>
+    </w:lvl>
+    <w:lvl w:ilvl="5" w:tplc="04150005" w:tentative="1">
+      <w:start w:val="1"/>
+      <w:numFmt w:val="bullet"/>
+      <w:lvlText w:val=""/>
+      <w:lvlJc w:val="left"/>
+      <w:pPr>
+        <w:ind w:left="4320" w:hanging="360"/>
+      </w:pPr>
+      <w:rPr>
+        <w:rFonts w:ascii="Wingdings" w:hAnsi="Wingdings" w:hint="default"/>
+      </w:rPr>
+    </w:lvl>
+    <w:lvl w:ilvl="6" w:tplc="04150001" w:tentative="1">
+      <w:start w:val="1"/>
+      <w:numFmt w:val="bullet"/>
+      <w:lvlText w:val=""/>
+      <w:lvlJc w:val="left"/>
+      <w:pPr>
+        <w:ind w:left="5040" w:hanging="360"/>
+      </w:pPr>
+      <w:rPr>
+        <w:rFonts w:ascii="Symbol" w:hAnsi="Symbol" w:hint="default"/>
+      </w:rPr>
+    </w:lvl>
+    <w:lvl w:ilvl="7" w:tplc="04150003" w:tentative="1">
+      <w:start w:val="1"/>
+      <w:numFmt w:val="bullet"/>
+      <w:lvlText w:val="o"/>
+      <w:lvlJc w:val="left"/>
+      <w:pPr>
+        <w:ind w:left="5760" w:hanging="360"/>
+      </w:pPr>
+      <w:rPr>
+        <w:rFonts w:ascii="Courier New" w:hAnsi="Courier New" w:cs="Courier New" w:hint="default"/>
+      </w:rPr>
+    </w:lvl>
+    <w:lvl w:ilvl="8" w:tplc="04150005" w:tentative="1">
+      <w:start w:val="1"/>
+      <w:numFmt w:val="bullet"/>
+      <w:lvlText w:val=""/>
+      <w:lvlJc w:val="left"/>
+      <w:pPr>
+        <w:ind w:left="6480" w:hanging="360"/>
+      </w:pPr>
+      <w:rPr>
+        <w:rFonts w:ascii="Wingdings" w:hAnsi="Wingdings" w:hint="default"/>
+      </w:rPr>
+    </w:lvl>
+  </w:abstractNum>
+  <w:abstractNum w:abstractNumId="4">
+    <w:nsid w:val="6B9C0BC4"/>
+    <w:multiLevelType w:val="hybridMultilevel"/>
+    <w:tmpl w:val="2E3E8522"/>
+    <w:lvl w:ilvl="0" w:tplc="0415000F">
+      <w:start w:val="1"/>
+      <w:numFmt w:val="decimal"/>
+      <w:lvlText w:val="%1."/>
+      <w:lvlJc w:val="left"/>
+      <w:pPr>
+        <w:ind w:left="720" w:hanging="360"/>
+      </w:pPr>
+    </w:lvl>
+    <w:lvl w:ilvl="1" w:tplc="04150019" w:tentative="1">
+      <w:start w:val="1"/>
+      <w:numFmt w:val="lowerLetter"/>
+      <w:lvlText w:val="%2."/>
+      <w:lvlJc w:val="left"/>
+      <w:pPr>
+        <w:ind w:left="1440" w:hanging="360"/>
+      </w:pPr>
+    </w:lvl>
+    <w:lvl w:ilvl="2" w:tplc="0415001B" w:tentative="1">
+      <w:start w:val="1"/>
+      <w:numFmt w:val="lowerRoman"/>
+      <w:lvlText w:val="%3."/>
+      <w:lvlJc w:val="right"/>
+      <w:pPr>
+        <w:ind w:left="2160" w:hanging="180"/>
+      </w:pPr>
+    </w:lvl>
+    <w:lvl w:ilvl="3" w:tplc="0415000F" w:tentative="1">
+      <w:start w:val="1"/>
+      <w:numFmt w:val="decimal"/>
+      <w:lvlText w:val="%4."/>
+      <w:lvlJc w:val="left"/>
+      <w:pPr>
+        <w:ind w:left="2880" w:hanging="360"/>
+      </w:pPr>
+    </w:lvl>
+    <w:lvl w:ilvl="4" w:tplc="04150019" w:tentative="1">
+      <w:start w:val="1"/>
+      <w:numFmt w:val="lowerLetter"/>
+      <w:lvlText w:val="%5."/>
+      <w:lvlJc w:val="left"/>
+      <w:pPr>
+        <w:ind w:left="3600" w:hanging="360"/>
+      </w:pPr>
+    </w:lvl>
+    <w:lvl w:ilvl="5" w:tplc="0415001B" w:tentative="1">
+      <w:start w:val="1"/>
+      <w:numFmt w:val="lowerRoman"/>
+      <w:lvlText w:val="%6."/>
+      <w:lvlJc w:val="right"/>
+      <w:pPr>
+        <w:ind w:left="4320" w:hanging="180"/>
+      </w:pPr>
+    </w:lvl>
+    <w:lvl w:ilvl="6" w:tplc="0415000F" w:tentative="1">
+      <w:start w:val="1"/>
+      <w:numFmt w:val="decimal"/>
+      <w:lvlText w:val="%7."/>
+      <w:lvlJc w:val="left"/>
+      <w:pPr>
+        <w:ind w:left="5040" w:hanging="360"/>
+      </w:pPr>
+    </w:lvl>
+    <w:lvl w:ilvl="7" w:tplc="04150019" w:tentative="1">
+      <w:start w:val="1"/>
+      <w:numFmt w:val="lowerLetter"/>
+      <w:lvlText w:val="%8."/>
+      <w:lvlJc w:val="left"/>
+      <w:pPr>
+        <w:ind w:left="5760" w:hanging="360"/>
+      </w:pPr>
+    </w:lvl>
+    <w:lvl w:ilvl="8" w:tplc="0415001B" w:tentative="1">
+      <w:start w:val="1"/>
+      <w:numFmt w:val="lowerRoman"/>
+      <w:lvlText w:val="%9."/>
+      <w:lvlJc w:val="right"/>
+      <w:pPr>
+        <w:ind w:left="6480" w:hanging="180"/>
+      </w:pPr>
+    </w:lvl>
+  </w:abstractNum>
+  <w:abstractNum w:abstractNumId="5">
     <w:nsid w:val="6F29557F"/>
     <w:multiLevelType w:val="hybridMultilevel"/>
     <w:tmpl w:val="5B1CD4D8"/>
@@ -337,7 +1179,7 @@
       </w:rPr>
     </w:lvl>
   </w:abstractNum>
-  <w:abstractNum w:abstractNumId="1">
+  <w:abstractNum w:abstractNumId="6">
     <w:nsid w:val="7F302833"/>
     <w:multiLevelType w:val="hybridMultilevel"/>
     <w:tmpl w:val="E2C07468"/>
@@ -451,10 +1293,25 @@
     </w:lvl>
   </w:abstractNum>
   <w:num w:numId="1">
-    <w:abstractNumId w:val="0"/>
+    <w:abstractNumId w:val="5"/>
   </w:num>
   <w:num w:numId="2">
+    <w:abstractNumId w:val="6"/>
+  </w:num>
+  <w:num w:numId="3">
+    <w:abstractNumId w:val="3"/>
+  </w:num>
+  <w:num w:numId="4">
+    <w:abstractNumId w:val="4"/>
+  </w:num>
+  <w:num w:numId="5">
     <w:abstractNumId w:val="1"/>
+  </w:num>
+  <w:num w:numId="6">
+    <w:abstractNumId w:val="2"/>
+  </w:num>
+  <w:num w:numId="7">
+    <w:abstractNumId w:val="0"/>
   </w:num>
 </w:numbering>
 </file>
@@ -1111,7 +1968,7 @@
   <a:extraClrSchemeLst/>
   <a:extLst>
     <a:ext uri="{05A4C25C-085E-4340-85A3-A5531E510DB2}">
-      <thm15:themeFamily xmlns="" xmlns:thm15="http://schemas.microsoft.com/office/thememl/2012/main" name="Office Theme" id="{62F939B6-93AF-4DB8-9C6B-D6C7DFDC589F}" vid="{4A3C46E8-61CC-4603-A589-7422A47A8E4A}"/>
+      <thm15:themeFamily xmlns:thm15="http://schemas.microsoft.com/office/thememl/2012/main" xmlns="" name="Office Theme" id="{62F939B6-93AF-4DB8-9C6B-D6C7DFDC589F}" vid="{4A3C46E8-61CC-4603-A589-7422A47A8E4A}"/>
     </a:ext>
   </a:extLst>
 </a:theme>

</xml_diff>